<commit_message>
updated files mainly worked on appointment app
</commit_message>
<xml_diff>
--- a/Screenshots.docx
+++ b/Screenshots.docx
@@ -682,17 +682,254 @@
           <w:rPr>
             <w:rStyle w:val="Hyperlink"/>
           </w:rPr>
+          <w:t>https://docs.djangoproject.com/en/2.1/topics/auth/customizing/</w:t>
+        </w:r>
+      </w:hyperlink>
+    </w:p>
+    <w:p>
+      <w:hyperlink r:id="rId19" w:anchor="django.contrib.auth.models.AbstractBaseUser" w:history="1">
+        <w:r>
+          <w:rPr>
+            <w:rStyle w:val="Hyperlink"/>
+          </w:rPr>
+          <w:t>https://docs.djangoproject.com/en/2.1/topics/auth/customizing/#django.contrib.auth.models.AbstractBaseUser</w:t>
+        </w:r>
+      </w:hyperlink>
+    </w:p>
+    <w:p/>
+    <w:p/>
+    <w:p>
+      <w:hyperlink r:id="rId20" w:history="1">
+        <w:r>
+          <w:rPr>
+            <w:rStyle w:val="Hyperlink"/>
+          </w:rPr>
+          <w:t>https://www.botreetechnologies.com/blog/supporting-multiple-roles-using-djangos-user-model</w:t>
+        </w:r>
+      </w:hyperlink>
+    </w:p>
+    <w:p/>
+    <w:p>
+      <w:hyperlink r:id="rId21" w:history="1">
+        <w:r>
+          <w:rPr>
+            <w:rStyle w:val="Hyperlink"/>
+          </w:rPr>
           <w:t>https://medium.com/@piyushmaurya23/setting-up-django-using-pipenv-cf8ff9b2caa6</w:t>
         </w:r>
       </w:hyperlink>
     </w:p>
     <w:p>
-      <w:hyperlink r:id="rId19" w:history="1">
+      <w:pPr>
+        <w:rPr>
+          <w:rStyle w:val="Hyperlink"/>
+        </w:rPr>
+      </w:pPr>
+      <w:hyperlink r:id="rId22" w:history="1">
         <w:r>
           <w:rPr>
             <w:rStyle w:val="Hyperlink"/>
           </w:rPr>
           <w:t>https://pypi.org/project/django-phone-field/</w:t>
+        </w:r>
+      </w:hyperlink>
+    </w:p>
+    <w:p>
+      <w:pPr>
+        <w:rPr>
+          <w:rStyle w:val="Hyperlink"/>
+        </w:rPr>
+      </w:pPr>
+      <w:hyperlink r:id="rId23" w:history="1">
+        <w:r>
+          <w:rPr>
+            <w:rStyle w:val="Hyperlink"/>
+          </w:rPr>
+          <w:t>https://simpleisbetterthancomplex.com/tutorial/2018/01/29/how-to-implement-dependent-or-chained-dropdown-list-with-django.html</w:t>
+        </w:r>
+      </w:hyperlink>
+    </w:p>
+    <w:p>
+      <w:pPr>
+        <w:rPr>
+          <w:rStyle w:val="Hyperlink"/>
+        </w:rPr>
+      </w:pPr>
+      <w:hyperlink r:id="rId24" w:history="1">
+        <w:r>
+          <w:rPr>
+            <w:rStyle w:val="Hyperlink"/>
+          </w:rPr>
+          <w:t>https://developer.mozilla.org/en-US/docs/Learn/Server-side/Django/Authentication</w:t>
+        </w:r>
+      </w:hyperlink>
+    </w:p>
+    <w:p>
+      <w:pPr>
+        <w:rPr>
+          <w:rStyle w:val="Hyperlink"/>
+        </w:rPr>
+      </w:pPr>
+      <w:hyperlink r:id="rId25" w:history="1">
+        <w:r>
+          <w:rPr>
+            <w:rStyle w:val="Hyperlink"/>
+          </w:rPr>
+          <w:t>https://www.calazan.com/adding-basic-search-to-your-django-site/</w:t>
+        </w:r>
+      </w:hyperlink>
+    </w:p>
+    <w:p>
+      <w:pPr>
+        <w:rPr>
+          <w:rStyle w:val="Hyperlink"/>
+        </w:rPr>
+      </w:pPr>
+      <w:hyperlink r:id="rId26" w:history="1">
+        <w:r>
+          <w:rPr>
+            <w:rStyle w:val="Hyperlink"/>
+          </w:rPr>
+          <w:t>https://docs.djangoproject.com/en/2.1/ref/contrib/postgres/search/</w:t>
+        </w:r>
+      </w:hyperlink>
+    </w:p>
+    <w:p>
+      <w:pPr>
+        <w:rPr>
+          <w:rStyle w:val="Hyperlink"/>
+        </w:rPr>
+      </w:pPr>
+      <w:hyperlink r:id="rId27" w:history="1">
+        <w:r>
+          <w:rPr>
+            <w:rStyle w:val="Hyperlink"/>
+          </w:rPr>
+          <w:t>https://www.w3schools.com/bootstrap/bootstrap_ref_comp_glyphs.asp</w:t>
+        </w:r>
+      </w:hyperlink>
+    </w:p>
+    <w:p>
+      <w:hyperlink r:id="rId28" w:history="1">
+        <w:r>
+          <w:rPr>
+            <w:rStyle w:val="Hyperlink"/>
+          </w:rPr>
+          <w:t>https://bootsnipp.com/snippets/35V6b</w:t>
+        </w:r>
+      </w:hyperlink>
+      <w:r>
+        <w:t xml:space="preserve"> &lt;important</w:t>
+      </w:r>
+    </w:p>
+    <w:p>
+      <w:pPr>
+        <w:rPr>
+          <w:rStyle w:val="Hyperlink"/>
+        </w:rPr>
+      </w:pPr>
+      <w:hyperlink r:id="rId29" w:history="1">
+        <w:r>
+          <w:rPr>
+            <w:rStyle w:val="Hyperlink"/>
+          </w:rPr>
+          <w:t>https://getbootstrap.com/docs/4.0/utilities/text/</w:t>
+        </w:r>
+      </w:hyperlink>
+    </w:p>
+    <w:p>
+      <w:pPr>
+        <w:rPr>
+          <w:rStyle w:val="Hyperlink"/>
+        </w:rPr>
+      </w:pPr>
+      <w:hyperlink r:id="rId30" w:history="1">
+        <w:r>
+          <w:rPr>
+            <w:rStyle w:val="Hyperlink"/>
+          </w:rPr>
+          <w:t>https://getbootstrap.com/docs/4.0/content/images/</w:t>
+        </w:r>
+      </w:hyperlink>
+    </w:p>
+    <w:p>
+      <w:pPr>
+        <w:rPr>
+          <w:rStyle w:val="Hyperlink"/>
+        </w:rPr>
+      </w:pPr>
+    </w:p>
+    <w:p>
+      <w:hyperlink r:id="rId31" w:history="1">
+        <w:r>
+          <w:rPr>
+            <w:rStyle w:val="Hyperlink"/>
+          </w:rPr>
+          <w:t>https://getbootstrap.com/docs/4.3/content/tables/</w:t>
+        </w:r>
+      </w:hyperlink>
+    </w:p>
+    <w:p>
+      <w:hyperlink r:id="rId32" w:history="1">
+        <w:r>
+          <w:rPr>
+            <w:rStyle w:val="Hyperlink"/>
+          </w:rPr>
+          <w:t>https://github.com/django-notifications/django-notifications&lt;</w:t>
+        </w:r>
+      </w:hyperlink>
+      <w:r>
+        <w:t xml:space="preserve"> main</w:t>
+      </w:r>
+    </w:p>
+    <w:p>
+      <w:hyperlink r:id="rId33" w:history="1">
+        <w:r>
+          <w:rPr>
+            <w:rStyle w:val="Hyperlink"/>
+          </w:rPr>
+          <w:t>https://stackoverflow.com/questions/16356289/how-to-show-datepicker-calendar-on-datefield/16356818</w:t>
+        </w:r>
+      </w:hyperlink>
+    </w:p>
+    <w:p/>
+    <w:p>
+      <w:pPr>
+        <w:rPr>
+          <w:rStyle w:val="Hyperlink"/>
+        </w:rPr>
+      </w:pPr>
+      <w:hyperlink r:id="rId34" w:history="1">
+        <w:r>
+          <w:rPr>
+            <w:rStyle w:val="Hyperlink"/>
+          </w:rPr>
+          <w:t>https://wsvincent.com/django-custom-user-model-tutorial/</w:t>
+        </w:r>
+      </w:hyperlink>
+    </w:p>
+    <w:p>
+      <w:pPr>
+        <w:rPr>
+          <w:rStyle w:val="Hyperlink"/>
+        </w:rPr>
+      </w:pPr>
+      <w:hyperlink r:id="rId35" w:anchor="option-dateFormat" w:history="1">
+        <w:r>
+          <w:rPr>
+            <w:rStyle w:val="Hyperlink"/>
+          </w:rPr>
+          <w:t>http://api.jqueryui.com/datepicker/#option-dateFormat</w:t>
+        </w:r>
+      </w:hyperlink>
+    </w:p>
+    <w:p>
+      <w:hyperlink r:id="rId36" w:history="1">
+        <w:r>
+          <w:rPr>
+            <w:rStyle w:val="Hyperlink"/>
+          </w:rPr>
+          <w:t>https://makitweb.com/set-minimum-maximum-date-jquery-ui-datepicker/</w:t>
         </w:r>
       </w:hyperlink>
     </w:p>
@@ -700,6 +937,18 @@
       <w:bookmarkStart w:id="0" w:name="_GoBack"/>
       <w:bookmarkEnd w:id="0"/>
     </w:p>
+    <w:p>
+      <w:hyperlink r:id="rId37" w:history="1">
+        <w:r>
+          <w:rPr>
+            <w:rStyle w:val="Hyperlink"/>
+          </w:rPr>
+          <w:t>https://simpleisbetterthancomplex.com/tutorial/2019/01/03/how-to-use-date-picker-with-django.html</w:t>
+        </w:r>
+      </w:hyperlink>
+    </w:p>
+    <w:p/>
+    <w:p/>
     <w:p/>
     <w:sectPr>
       <w:pgSz w:w="12240" w:h="15840"/>

</xml_diff>